<commit_message>
att do word 1
</commit_message>
<xml_diff>
--- a/teste1.docx
+++ b/teste1.docx
@@ -7,13 +7,21 @@
         <w:t>Sjbvkhsdvhvsdsad</w:t>
       </w:r>
     </w:p>
-    <w:p/>
+    <w:p>
+      <w:r>
+        <w:t>sdjkbfjsalkffsa</w:t>
+      </w:r>
+    </w:p>
     <w:p>
       <w:r>
         <w:t>Vjabnsjkbsjfbksa</w:t>
       </w:r>
     </w:p>
-    <w:p/>
+    <w:p>
+      <w:r>
+        <w:t>asggasgasd</w:t>
+      </w:r>
+    </w:p>
     <w:p>
       <w:r>
         <w:t>Vkçasnfjbasjkf</w:t>

</xml_diff>